<commit_message>
Object domain model updated
</commit_message>
<xml_diff>
--- a/iteration1/artifacts/RAD_V2.docx
+++ b/iteration1/artifacts/RAD_V2.docx
@@ -1,6 +1,6 @@
 
 <file path=word/document.xml><?xml version="1.0" encoding="utf-8"?>
-<w:document xmlns:wpc="http://schemas.microsoft.com/office/word/2010/wordprocessingCanvas" xmlns:cx="http://schemas.microsoft.com/office/drawing/2014/chartex" xmlns:cx1="http://schemas.microsoft.com/office/drawing/2015/9/8/chartex" xmlns:cx2="http://schemas.microsoft.com/office/drawing/2015/10/21/chartex" xmlns:cx3="http://schemas.microsoft.com/office/drawing/2016/5/9/chartex" xmlns:cx4="http://schemas.microsoft.com/office/drawing/2016/5/10/chartex" xmlns:cx5="http://schemas.microsoft.com/office/drawing/2016/5/11/chartex" xmlns:cx6="http://schemas.microsoft.com/office/drawing/2016/5/12/chartex" xmlns:cx7="http://schemas.microsoft.com/office/drawing/2016/5/13/chartex" xmlns:cx8="http://schemas.microsoft.com/office/drawing/2016/5/14/chartex" xmlns:mc="http://schemas.openxmlformats.org/markup-compatibility/2006" xmlns:aink="http://schemas.microsoft.com/office/drawing/2016/ink" xmlns:am3d="http://schemas.microsoft.com/office/drawing/2017/model3d" xmlns:o="urn:schemas-microsoft-com:office:office" xmlns:r="http://schemas.openxmlformats.org/officeDocument/2006/relationships" xmlns:m="http://schemas.openxmlformats.org/officeDocument/2006/math" xmlns:v="urn:schemas-microsoft-com:vml" xmlns:wp14="http://schemas.microsoft.com/office/word/2010/wordprocessingDrawing" xmlns:wp="http://schemas.openxmlformats.org/drawingml/2006/wordprocessingDrawing" xmlns:w10="urn:schemas-microsoft-com:office:word" xmlns:w="http://schemas.openxmlformats.org/wordprocessingml/2006/main" xmlns:w14="http://schemas.microsoft.com/office/word/2010/wordml" xmlns:w15="http://schemas.microsoft.com/office/word/2012/wordml" xmlns:w16cex="http://schemas.microsoft.com/office/word/2018/wordml/cex" xmlns:w16cid="http://schemas.microsoft.com/office/word/2016/wordml/cid" xmlns:w16="http://schemas.microsoft.com/office/word/2018/wordml" xmlns:w16sdtdh="http://schemas.microsoft.com/office/word/2020/wordml/sdtdatahash" xmlns:w16se="http://schemas.microsoft.com/office/word/2015/wordml/symex" xmlns:wpg="http://schemas.microsoft.com/office/word/2010/wordprocessingGroup" xmlns:wpi="http://schemas.microsoft.com/office/word/2010/wordprocessingInk" xmlns:wne="http://schemas.microsoft.com/office/word/2006/wordml" xmlns:wps="http://schemas.microsoft.com/office/word/2010/wordprocessingShape" mc:Ignorable="w14 w15 w16se w16cid w16 w16cex w16sdtdh wp14">
+<w:document xmlns:wpc="http://schemas.microsoft.com/office/word/2010/wordprocessingCanvas" xmlns:cx="http://schemas.microsoft.com/office/drawing/2014/chartex" xmlns:cx1="http://schemas.microsoft.com/office/drawing/2015/9/8/chartex" xmlns:cx2="http://schemas.microsoft.com/office/drawing/2015/10/21/chartex" xmlns:cx3="http://schemas.microsoft.com/office/drawing/2016/5/9/chartex" xmlns:cx4="http://schemas.microsoft.com/office/drawing/2016/5/10/chartex" xmlns:cx5="http://schemas.microsoft.com/office/drawing/2016/5/11/chartex" xmlns:cx6="http://schemas.microsoft.com/office/drawing/2016/5/12/chartex" xmlns:cx7="http://schemas.microsoft.com/office/drawing/2016/5/13/chartex" xmlns:cx8="http://schemas.microsoft.com/office/drawing/2016/5/14/chartex" xmlns:mc="http://schemas.openxmlformats.org/markup-compatibility/2006" xmlns:aink="http://schemas.microsoft.com/office/drawing/2016/ink" xmlns:am3d="http://schemas.microsoft.com/office/drawing/2017/model3d" xmlns:o="urn:schemas-microsoft-com:office:office" xmlns:oel="http://schemas.microsoft.com/office/2019/extlst" xmlns:r="http://schemas.openxmlformats.org/officeDocument/2006/relationships" xmlns:m="http://schemas.openxmlformats.org/officeDocument/2006/math" xmlns:v="urn:schemas-microsoft-com:vml" xmlns:wp14="http://schemas.microsoft.com/office/word/2010/wordprocessingDrawing" xmlns:wp="http://schemas.openxmlformats.org/drawingml/2006/wordprocessingDrawing" xmlns:w10="urn:schemas-microsoft-com:office:word" xmlns:w="http://schemas.openxmlformats.org/wordprocessingml/2006/main" xmlns:w14="http://schemas.microsoft.com/office/word/2010/wordml" xmlns:w15="http://schemas.microsoft.com/office/word/2012/wordml" xmlns:w16cex="http://schemas.microsoft.com/office/word/2018/wordml/cex" xmlns:w16cid="http://schemas.microsoft.com/office/word/2016/wordml/cid" xmlns:w16="http://schemas.microsoft.com/office/word/2018/wordml" xmlns:w16sdtdh="http://schemas.microsoft.com/office/word/2020/wordml/sdtdatahash" xmlns:w16se="http://schemas.microsoft.com/office/word/2015/wordml/symex" xmlns:wpg="http://schemas.microsoft.com/office/word/2010/wordprocessingGroup" xmlns:wpi="http://schemas.microsoft.com/office/word/2010/wordprocessingInk" xmlns:wne="http://schemas.microsoft.com/office/word/2006/wordml" xmlns:wps="http://schemas.microsoft.com/office/word/2010/wordprocessingShape" mc:Ignorable="w14 w15 w16se w16cid w16 w16cex w16sdtdh wp14">
   <w:body>
     <w:p>
       <w:pPr>
@@ -1710,6 +1710,102 @@
           <w:lang w:val="en-US"/>
         </w:rPr>
         <w:t xml:space="preserve"> Student haven’t completed enough credits for selected course for TE or graduation project. System /advisor won’t approve that course, informs the student, and drops that course from student’s course list</w:t>
+      </w:r>
+    </w:p>
+    <w:p>
+      <w:pPr>
+        <w:spacing w:line="360" w:lineRule="auto"/>
+        <w:rPr>
+          <w:rFonts w:ascii="Times New Roman" w:hAnsi="Times New Roman" w:cs="Times New Roman"/>
+          <w:b/>
+          <w:bCs/>
+          <w:color w:val="000000" w:themeColor="text1"/>
+          <w:sz w:val="28"/>
+          <w:szCs w:val="28"/>
+          <w:lang w:val="en-US"/>
+        </w:rPr>
+      </w:pPr>
+      <w:r>
+        <w:rPr>
+          <w:rFonts w:ascii="Times New Roman" w:hAnsi="Times New Roman" w:cs="Times New Roman"/>
+          <w:b/>
+          <w:bCs/>
+          <w:color w:val="000000" w:themeColor="text1"/>
+          <w:sz w:val="28"/>
+          <w:szCs w:val="28"/>
+          <w:lang w:val="en-US"/>
+        </w:rPr>
+        <w:t>Object Domain Model</w:t>
+      </w:r>
+    </w:p>
+    <w:p>
+      <w:pPr>
+        <w:spacing w:line="360" w:lineRule="auto"/>
+        <w:rPr>
+          <w:rFonts w:ascii="Times New Roman" w:hAnsi="Times New Roman" w:cs="Times New Roman"/>
+          <w:color w:val="000000" w:themeColor="text1"/>
+          <w:sz w:val="24"/>
+          <w:szCs w:val="24"/>
+          <w:lang w:val="en-US"/>
+        </w:rPr>
+      </w:pPr>
+      <w:r>
+        <w:rPr>
+          <w:rFonts w:ascii="Times New Roman" w:hAnsi="Times New Roman" w:cs="Times New Roman"/>
+          <w:noProof/>
+          <w:color w:val="000000" w:themeColor="text1"/>
+          <w:sz w:val="24"/>
+          <w:szCs w:val="24"/>
+          <w:lang w:val="en-US"/>
+        </w:rPr>
+        <w:drawing>
+          <wp:inline distT="0" distB="0" distL="0" distR="0" wp14:anchorId="21194B33" wp14:editId="3D3F998C">
+            <wp:extent cx="5730875" cy="4827270"/>
+            <wp:effectExtent l="0" t="0" r="3175" b="0"/>
+            <wp:docPr id="118" name="Picture 118"/>
+            <wp:cNvGraphicFramePr>
+              <a:graphicFrameLocks xmlns:a="http://schemas.openxmlformats.org/drawingml/2006/main" noChangeAspect="1"/>
+            </wp:cNvGraphicFramePr>
+            <a:graphic xmlns:a="http://schemas.openxmlformats.org/drawingml/2006/main">
+              <a:graphicData uri="http://schemas.openxmlformats.org/drawingml/2006/picture">
+                <pic:pic xmlns:pic="http://schemas.openxmlformats.org/drawingml/2006/picture">
+                  <pic:nvPicPr>
+                    <pic:cNvPr id="0" name="Picture 3"/>
+                    <pic:cNvPicPr>
+                      <a:picLocks noChangeAspect="1" noChangeArrowheads="1"/>
+                    </pic:cNvPicPr>
+                  </pic:nvPicPr>
+                  <pic:blipFill>
+                    <a:blip r:embed="rId5">
+                      <a:extLst>
+                        <a:ext uri="{28A0092B-C50C-407E-A947-70E740481C1C}">
+                          <a14:useLocalDpi xmlns:a14="http://schemas.microsoft.com/office/drawing/2010/main" val="0"/>
+                        </a:ext>
+                      </a:extLst>
+                    </a:blip>
+                    <a:srcRect/>
+                    <a:stretch>
+                      <a:fillRect/>
+                    </a:stretch>
+                  </pic:blipFill>
+                  <pic:spPr bwMode="auto">
+                    <a:xfrm>
+                      <a:off x="0" y="0"/>
+                      <a:ext cx="5730875" cy="4827270"/>
+                    </a:xfrm>
+                    <a:prstGeom prst="rect">
+                      <a:avLst/>
+                    </a:prstGeom>
+                    <a:noFill/>
+                    <a:ln>
+                      <a:noFill/>
+                    </a:ln>
+                  </pic:spPr>
+                </pic:pic>
+              </a:graphicData>
+            </a:graphic>
+          </wp:inline>
+        </w:drawing>
       </w:r>
     </w:p>
     <w:p>
@@ -1733,7 +1829,7 @@
 </file>
 
 <file path=word/numbering.xml><?xml version="1.0" encoding="utf-8"?>
-<w:numbering xmlns:wpc="http://schemas.microsoft.com/office/word/2010/wordprocessingCanvas" xmlns:cx="http://schemas.microsoft.com/office/drawing/2014/chartex" xmlns:cx1="http://schemas.microsoft.com/office/drawing/2015/9/8/chartex" xmlns:cx2="http://schemas.microsoft.com/office/drawing/2015/10/21/chartex" xmlns:cx3="http://schemas.microsoft.com/office/drawing/2016/5/9/chartex" xmlns:cx4="http://schemas.microsoft.com/office/drawing/2016/5/10/chartex" xmlns:cx5="http://schemas.microsoft.com/office/drawing/2016/5/11/chartex" xmlns:cx6="http://schemas.microsoft.com/office/drawing/2016/5/12/chartex" xmlns:cx7="http://schemas.microsoft.com/office/drawing/2016/5/13/chartex" xmlns:cx8="http://schemas.microsoft.com/office/drawing/2016/5/14/chartex" xmlns:mc="http://schemas.openxmlformats.org/markup-compatibility/2006" xmlns:aink="http://schemas.microsoft.com/office/drawing/2016/ink" xmlns:am3d="http://schemas.microsoft.com/office/drawing/2017/model3d" xmlns:o="urn:schemas-microsoft-com:office:office" xmlns:r="http://schemas.openxmlformats.org/officeDocument/2006/relationships" xmlns:m="http://schemas.openxmlformats.org/officeDocument/2006/math" xmlns:v="urn:schemas-microsoft-com:vml" xmlns:wp14="http://schemas.microsoft.com/office/word/2010/wordprocessingDrawing" xmlns:wp="http://schemas.openxmlformats.org/drawingml/2006/wordprocessingDrawing" xmlns:w10="urn:schemas-microsoft-com:office:word" xmlns:w="http://schemas.openxmlformats.org/wordprocessingml/2006/main" xmlns:w14="http://schemas.microsoft.com/office/word/2010/wordml" xmlns:w15="http://schemas.microsoft.com/office/word/2012/wordml" xmlns:w16cex="http://schemas.microsoft.com/office/word/2018/wordml/cex" xmlns:w16cid="http://schemas.microsoft.com/office/word/2016/wordml/cid" xmlns:w16="http://schemas.microsoft.com/office/word/2018/wordml" xmlns:w16sdtdh="http://schemas.microsoft.com/office/word/2020/wordml/sdtdatahash" xmlns:w16se="http://schemas.microsoft.com/office/word/2015/wordml/symex" xmlns:wpg="http://schemas.microsoft.com/office/word/2010/wordprocessingGroup" xmlns:wpi="http://schemas.microsoft.com/office/word/2010/wordprocessingInk" xmlns:wne="http://schemas.microsoft.com/office/word/2006/wordml" xmlns:wps="http://schemas.microsoft.com/office/word/2010/wordprocessingShape" mc:Ignorable="w14 w15 w16se w16cid w16 w16cex w16sdtdh wp14">
+<w:numbering xmlns:wpc="http://schemas.microsoft.com/office/word/2010/wordprocessingCanvas" xmlns:cx="http://schemas.microsoft.com/office/drawing/2014/chartex" xmlns:cx1="http://schemas.microsoft.com/office/drawing/2015/9/8/chartex" xmlns:cx2="http://schemas.microsoft.com/office/drawing/2015/10/21/chartex" xmlns:cx3="http://schemas.microsoft.com/office/drawing/2016/5/9/chartex" xmlns:cx4="http://schemas.microsoft.com/office/drawing/2016/5/10/chartex" xmlns:cx5="http://schemas.microsoft.com/office/drawing/2016/5/11/chartex" xmlns:cx6="http://schemas.microsoft.com/office/drawing/2016/5/12/chartex" xmlns:cx7="http://schemas.microsoft.com/office/drawing/2016/5/13/chartex" xmlns:cx8="http://schemas.microsoft.com/office/drawing/2016/5/14/chartex" xmlns:mc="http://schemas.openxmlformats.org/markup-compatibility/2006" xmlns:aink="http://schemas.microsoft.com/office/drawing/2016/ink" xmlns:am3d="http://schemas.microsoft.com/office/drawing/2017/model3d" xmlns:o="urn:schemas-microsoft-com:office:office" xmlns:oel="http://schemas.microsoft.com/office/2019/extlst" xmlns:r="http://schemas.openxmlformats.org/officeDocument/2006/relationships" xmlns:m="http://schemas.openxmlformats.org/officeDocument/2006/math" xmlns:v="urn:schemas-microsoft-com:vml" xmlns:wp14="http://schemas.microsoft.com/office/word/2010/wordprocessingDrawing" xmlns:wp="http://schemas.openxmlformats.org/drawingml/2006/wordprocessingDrawing" xmlns:w10="urn:schemas-microsoft-com:office:word" xmlns:w="http://schemas.openxmlformats.org/wordprocessingml/2006/main" xmlns:w14="http://schemas.microsoft.com/office/word/2010/wordml" xmlns:w15="http://schemas.microsoft.com/office/word/2012/wordml" xmlns:w16cex="http://schemas.microsoft.com/office/word/2018/wordml/cex" xmlns:w16cid="http://schemas.microsoft.com/office/word/2016/wordml/cid" xmlns:w16="http://schemas.microsoft.com/office/word/2018/wordml" xmlns:w16sdtdh="http://schemas.microsoft.com/office/word/2020/wordml/sdtdatahash" xmlns:w16se="http://schemas.microsoft.com/office/word/2015/wordml/symex" xmlns:wpg="http://schemas.microsoft.com/office/word/2010/wordprocessingGroup" xmlns:wpi="http://schemas.microsoft.com/office/word/2010/wordprocessingInk" xmlns:wne="http://schemas.microsoft.com/office/word/2006/wordml" xmlns:wps="http://schemas.microsoft.com/office/word/2010/wordprocessingShape" mc:Ignorable="w14 w15 w16se w16cid w16 w16cex w16sdtdh wp14">
   <w:abstractNum w:abstractNumId="0" w15:restartNumberingAfterBreak="0">
     <w:nsid w:val="024AD356"/>
     <w:multiLevelType w:val="hybridMultilevel"/>
@@ -3421,52 +3517,52 @@
       </w:rPr>
     </w:lvl>
   </w:abstractNum>
-  <w:num w:numId="1">
+  <w:num w:numId="1" w16cid:durableId="1353992445">
     <w:abstractNumId w:val="5"/>
   </w:num>
-  <w:num w:numId="2">
+  <w:num w:numId="2" w16cid:durableId="1005284533">
     <w:abstractNumId w:val="0"/>
   </w:num>
-  <w:num w:numId="3">
+  <w:num w:numId="3" w16cid:durableId="1661155556">
     <w:abstractNumId w:val="11"/>
   </w:num>
-  <w:num w:numId="4">
+  <w:num w:numId="4" w16cid:durableId="785006400">
     <w:abstractNumId w:val="3"/>
   </w:num>
-  <w:num w:numId="5">
+  <w:num w:numId="5" w16cid:durableId="37512446">
     <w:abstractNumId w:val="9"/>
   </w:num>
-  <w:num w:numId="6">
+  <w:num w:numId="6" w16cid:durableId="112359372">
     <w:abstractNumId w:val="7"/>
   </w:num>
-  <w:num w:numId="7">
+  <w:num w:numId="7" w16cid:durableId="1751190701">
     <w:abstractNumId w:val="15"/>
   </w:num>
-  <w:num w:numId="8">
+  <w:num w:numId="8" w16cid:durableId="1527718913">
     <w:abstractNumId w:val="1"/>
   </w:num>
-  <w:num w:numId="9">
+  <w:num w:numId="9" w16cid:durableId="1797799450">
     <w:abstractNumId w:val="8"/>
   </w:num>
-  <w:num w:numId="10">
+  <w:num w:numId="10" w16cid:durableId="1274675251">
     <w:abstractNumId w:val="2"/>
   </w:num>
-  <w:num w:numId="11">
+  <w:num w:numId="11" w16cid:durableId="1187519042">
     <w:abstractNumId w:val="4"/>
   </w:num>
-  <w:num w:numId="12">
+  <w:num w:numId="12" w16cid:durableId="1939603656">
     <w:abstractNumId w:val="13"/>
   </w:num>
-  <w:num w:numId="13">
+  <w:num w:numId="13" w16cid:durableId="230820845">
     <w:abstractNumId w:val="10"/>
   </w:num>
-  <w:num w:numId="14">
+  <w:num w:numId="14" w16cid:durableId="1923105193">
     <w:abstractNumId w:val="14"/>
   </w:num>
-  <w:num w:numId="15">
+  <w:num w:numId="15" w16cid:durableId="1259557386">
     <w:abstractNumId w:val="6"/>
   </w:num>
-  <w:num w:numId="16">
+  <w:num w:numId="16" w16cid:durableId="1459450622">
     <w:abstractNumId w:val="12"/>
   </w:num>
 </w:numbering>

</xml_diff>

<commit_message>
Converted RAD word file to pdf
</commit_message>
<xml_diff>
--- a/iteration1/artifacts/RAD_V2.docx
+++ b/iteration1/artifacts/RAD_V2.docx
@@ -2235,9 +2235,9 @@
           <w:szCs w:val="24"/>
         </w:rPr>
         <w:drawing>
-          <wp:inline distT="0" distB="0" distL="0" distR="0" wp14:anchorId="0BBA45B9" wp14:editId="4DDDF5DD">
-            <wp:extent cx="5731510" cy="3415030"/>
-            <wp:effectExtent l="0" t="0" r="0" b="1270"/>
+          <wp:inline distT="0" distB="0" distL="0" distR="0" wp14:anchorId="0BBA45B9" wp14:editId="0F3E8FAC">
+            <wp:extent cx="5467264" cy="3257583"/>
+            <wp:effectExtent l="0" t="0" r="0" b="0"/>
             <wp:docPr id="1" name="Picture 1" descr="Diagram&#10;&#10;Description automatically generated"/>
             <wp:cNvGraphicFramePr>
               <a:graphicFrameLocks xmlns:a="http://schemas.openxmlformats.org/drawingml/2006/main" noChangeAspect="1"/>
@@ -2264,7 +2264,7 @@
                   <pic:spPr>
                     <a:xfrm>
                       <a:off x="0" y="0"/>
-                      <a:ext cx="5731510" cy="3415030"/>
+                      <a:ext cx="5499069" cy="3276534"/>
                     </a:xfrm>
                     <a:prstGeom prst="rect">
                       <a:avLst/>

</xml_diff>